<commit_message>
sol of customer curn 1-4
</commit_message>
<xml_diff>
--- a/CUSTOMER CURN 1-4.docx
+++ b/CUSTOMER CURN 1-4.docx
@@ -2,8 +2,12 @@
 <file path=word/document.xml><?xml version="1.0" encoding="utf-8"?>
 <w:document xmlns:wpc="http://schemas.microsoft.com/office/word/2010/wordprocessingCanvas" xmlns:cx="http://schemas.microsoft.com/office/drawing/2014/chartex" xmlns:cx1="http://schemas.microsoft.com/office/drawing/2015/9/8/chartex" xmlns:cx2="http://schemas.microsoft.com/office/drawing/2015/10/21/chartex" xmlns:cx3="http://schemas.microsoft.com/office/drawing/2016/5/9/chartex" xmlns:cx4="http://schemas.microsoft.com/office/drawing/2016/5/10/chartex" xmlns:cx5="http://schemas.microsoft.com/office/drawing/2016/5/11/chartex" xmlns:cx6="http://schemas.microsoft.com/office/drawing/2016/5/12/chartex" xmlns:cx7="http://schemas.microsoft.com/office/drawing/2016/5/13/chartex" xmlns:cx8="http://schemas.microsoft.com/office/drawing/2016/5/14/chartex" xmlns:mc="http://schemas.openxmlformats.org/markup-compatibility/2006" xmlns:aink="http://schemas.microsoft.com/office/drawing/2016/ink" xmlns:am3d="http://schemas.microsoft.com/office/drawing/2017/model3d" xmlns:o="urn:schemas-microsoft-com:office:office" xmlns:oel="http://schemas.microsoft.com/office/2019/extlst" xmlns:r="http://schemas.openxmlformats.org/officeDocument/2006/relationships" xmlns:m="http://schemas.openxmlformats.org/officeDocument/2006/math" xmlns:v="urn:schemas-microsoft-com:vml" xmlns:wp14="http://schemas.microsoft.com/office/word/2010/wordprocessingDrawing" xmlns:wp="http://schemas.openxmlformats.org/drawingml/2006/wordprocessingDrawing" xmlns:w10="urn:schemas-microsoft-com:office:word" xmlns:w="http://schemas.openxmlformats.org/wordprocessingml/2006/main" xmlns:w14="http://schemas.microsoft.com/office/word/2010/wordml" xmlns:w15="http://schemas.microsoft.com/office/word/2012/wordml" xmlns:w16cex="http://schemas.microsoft.com/office/word/2018/wordml/cex" xmlns:w16cid="http://schemas.microsoft.com/office/word/2016/wordml/cid" xmlns:w16="http://schemas.microsoft.com/office/word/2018/wordml" xmlns:w16du="http://schemas.microsoft.com/office/word/2023/wordml/word16du" xmlns:w16sdtdh="http://schemas.microsoft.com/office/word/2020/wordml/sdtdatahash" xmlns:w16se="http://schemas.microsoft.com/office/word/2015/wordml/symex" xmlns:wpg="http://schemas.microsoft.com/office/word/2010/wordprocessingGroup" xmlns:wpi="http://schemas.microsoft.com/office/word/2010/wordprocessingInk" xmlns:wne="http://schemas.microsoft.com/office/word/2006/wordml" xmlns:wps="http://schemas.microsoft.com/office/word/2010/wordprocessingShape" mc:Ignorable="w14 w15 w16se w16cid w16 w16cex w16sdtdh w16du wp14">
   <w:body>
+    <w:p/>
     <w:p>
       <w:r>
+        <w:rPr>
+          <w:noProof/>
+        </w:rPr>
         <w:drawing>
           <wp:inline distT="0" distB="0" distL="0" distR="0" wp14:anchorId="44C2FF03" wp14:editId="151F6CE3">
             <wp:extent cx="5731510" cy="2134235"/>
@@ -43,6 +47,9 @@
     </w:p>
     <w:p>
       <w:r>
+        <w:rPr>
+          <w:noProof/>
+        </w:rPr>
         <w:drawing>
           <wp:inline distT="0" distB="0" distL="0" distR="0" wp14:anchorId="2FB574BD" wp14:editId="641BB6E6">
             <wp:extent cx="4815840" cy="3261360"/>
@@ -82,6 +89,10 @@
     </w:p>
     <w:p>
       <w:r>
+        <w:rPr>
+          <w:noProof/>
+        </w:rPr>
+        <w:lastRenderedPageBreak/>
         <w:drawing>
           <wp:inline distT="0" distB="0" distL="0" distR="0" wp14:anchorId="0BF6961F" wp14:editId="7ACCC0CC">
             <wp:extent cx="4290060" cy="3116580"/>
@@ -121,7 +132,9 @@
     </w:p>
     <w:p>
       <w:r>
-        <w:lastRenderedPageBreak/>
+        <w:rPr>
+          <w:noProof/>
+        </w:rPr>
         <w:drawing>
           <wp:inline distT="0" distB="0" distL="0" distR="0" wp14:anchorId="0E8AC59A" wp14:editId="3637087F">
             <wp:extent cx="5731510" cy="3456305"/>
@@ -161,6 +174,10 @@
     </w:p>
     <w:p>
       <w:r>
+        <w:rPr>
+          <w:noProof/>
+        </w:rPr>
+        <w:lastRenderedPageBreak/>
         <w:drawing>
           <wp:inline distT="0" distB="0" distL="0" distR="0" wp14:anchorId="7D0E40F2" wp14:editId="26DE773B">
             <wp:extent cx="4401164" cy="4877481"/>
@@ -200,7 +217,9 @@
     </w:p>
     <w:p>
       <w:r>
-        <w:lastRenderedPageBreak/>
+        <w:rPr>
+          <w:noProof/>
+        </w:rPr>
         <w:drawing>
           <wp:inline distT="0" distB="0" distL="0" distR="0" wp14:anchorId="4C61FC1F" wp14:editId="4D62E3BB">
             <wp:extent cx="5420360" cy="3710940"/>
@@ -240,6 +259,10 @@
     </w:p>
     <w:p>
       <w:r>
+        <w:rPr>
+          <w:noProof/>
+        </w:rPr>
+        <w:lastRenderedPageBreak/>
         <w:drawing>
           <wp:inline distT="0" distB="0" distL="0" distR="0" wp14:anchorId="55C9641B" wp14:editId="5E21D85A">
             <wp:extent cx="4772025" cy="4853940"/>
@@ -279,7 +302,9 @@
     </w:p>
     <w:p>
       <w:r>
-        <w:lastRenderedPageBreak/>
+        <w:rPr>
+          <w:noProof/>
+        </w:rPr>
         <w:drawing>
           <wp:inline distT="0" distB="0" distL="0" distR="0" wp14:anchorId="60B781A7" wp14:editId="66EFF8A8">
             <wp:extent cx="5306060" cy="3429000"/>
@@ -319,6 +344,10 @@
     </w:p>
     <w:p>
       <w:r>
+        <w:rPr>
+          <w:noProof/>
+        </w:rPr>
+        <w:lastRenderedPageBreak/>
         <w:drawing>
           <wp:inline distT="0" distB="0" distL="0" distR="0" wp14:anchorId="19D00A31" wp14:editId="3DE4C458">
             <wp:extent cx="5731510" cy="5111115"/>
@@ -358,6 +387,9 @@
     </w:p>
     <w:p>
       <w:r>
+        <w:rPr>
+          <w:noProof/>
+        </w:rPr>
         <w:lastRenderedPageBreak/>
         <w:drawing>
           <wp:inline distT="0" distB="0" distL="0" distR="0" wp14:anchorId="0DBD4216" wp14:editId="1C81EDDB">
@@ -398,6 +430,9 @@
     </w:p>
     <w:p>
       <w:r>
+        <w:rPr>
+          <w:noProof/>
+        </w:rPr>
         <w:drawing>
           <wp:inline distT="0" distB="0" distL="0" distR="0" wp14:anchorId="62F619C8" wp14:editId="700D17C2">
             <wp:extent cx="5057775" cy="4488180"/>
@@ -437,6 +472,9 @@
     </w:p>
     <w:p>
       <w:r>
+        <w:rPr>
+          <w:noProof/>
+        </w:rPr>
         <w:lastRenderedPageBreak/>
         <w:drawing>
           <wp:inline distT="0" distB="0" distL="0" distR="0" wp14:anchorId="0263FBAA" wp14:editId="5E4840AB">
@@ -477,6 +515,9 @@
     </w:p>
     <w:p>
       <w:r>
+        <w:rPr>
+          <w:noProof/>
+        </w:rPr>
         <w:drawing>
           <wp:inline distT="0" distB="0" distL="0" distR="0" wp14:anchorId="1FA3569C" wp14:editId="583E6674">
             <wp:extent cx="3734321" cy="1705213"/>

</xml_diff>